<commit_message>
Additional changes to test
</commit_message>
<xml_diff>
--- a/students/smarmorstein/Plaintiff Driver.docx
+++ b/students/smarmorstein/Plaintiff Driver.docx
@@ -252,8 +252,6 @@
           <w:t>«dname»</w:t>
         </w:r>
       </w:fldSimple>
-      <w:bookmarkStart w:id="0" w:name="_GoBack"/>
-      <w:bookmarkEnd w:id="0"/>
       <w:r>
         <w:t xml:space="preserve">, </w:t>
       </w:r>
@@ -990,27 +988,41 @@
         <w:pStyle w:val="NoSpacing"/>
         <w:ind w:left="5760"/>
       </w:pPr>
-      <w:r>
-        <w:t>{P NAME ADDRESS}</w:t>
-      </w:r>
+      <w:fldSimple w:instr=" MERGEFIELD pfulladdress ">
+        <w:r>
+          <w:rPr>
+            <w:noProof/>
+          </w:rPr>
+          <w:t>«pfulladdress»</w:t>
+        </w:r>
+      </w:fldSimple>
     </w:p>
     <w:p>
       <w:pPr>
         <w:pStyle w:val="NoSpacing"/>
         <w:ind w:left="5760"/>
       </w:pPr>
-      <w:r>
-        <w:t xml:space="preserve">{P NAME PHONE NUMBER} </w:t>
-      </w:r>
-    </w:p>
-    <w:p>
-      <w:pPr>
-        <w:pStyle w:val="NoSpacing"/>
-        <w:ind w:left="5760"/>
-      </w:pPr>
-      <w:r>
-        <w:t>{P NAME EMAIL}</w:t>
-      </w:r>
+      <w:fldSimple w:instr=" MERGEFIELD pphoneno ">
+        <w:r>
+          <w:rPr>
+            <w:noProof/>
+          </w:rPr>
+          <w:t>«pphoneno»</w:t>
+        </w:r>
+      </w:fldSimple>
+    </w:p>
+    <w:p>
+      <w:pPr>
+        <w:ind w:left="5040" w:firstLine="720"/>
+      </w:pPr>
+      <w:fldSimple w:instr=" MERGEFIELD pemail ">
+        <w:r>
+          <w:rPr>
+            <w:noProof/>
+          </w:rPr>
+          <w:t>«pemail»</w:t>
+        </w:r>
+      </w:fldSimple>
     </w:p>
     <w:p/>
     <w:p/>
@@ -1033,7 +1045,6 @@
     <w:p/>
     <w:p/>
     <w:p/>
-    <w:p/>
     <w:p>
       <w:pPr>
         <w:pStyle w:val="NoSpacing"/>
@@ -1134,8 +1145,16 @@
         <w:pStyle w:val="NoSpacing"/>
         <w:spacing w:line="276" w:lineRule="auto"/>
       </w:pPr>
-      <w:r>
-        <w:t xml:space="preserve">P NAME, </w:t>
+      <w:fldSimple w:instr=" MERGEFIELD pname ">
+        <w:r>
+          <w:rPr>
+            <w:noProof/>
+          </w:rPr>
+          <w:t>«pname»</w:t>
+        </w:r>
+      </w:fldSimple>
+      <w:r>
+        <w:t xml:space="preserve">, </w:t>
       </w:r>
       <w:r>
         <w:tab/>
@@ -1265,8 +1284,16 @@
         <w:pStyle w:val="NoSpacing"/>
         <w:spacing w:line="276" w:lineRule="auto"/>
       </w:pPr>
-      <w:r>
-        <w:t xml:space="preserve">D NAME, </w:t>
+      <w:fldSimple w:instr=" MERGEFIELD dname ">
+        <w:r>
+          <w:rPr>
+            <w:noProof/>
+          </w:rPr>
+          <w:t>«dname»</w:t>
+        </w:r>
+      </w:fldSimple>
+      <w:r>
+        <w:t xml:space="preserve">, </w:t>
       </w:r>
       <w:r>
         <w:tab/>
@@ -1344,17 +1371,121 @@
           <w:b/>
           <w:u w:val="single"/>
         </w:rPr>
-        <w:t>PLAINTIFF, P NAME’S FIRST SET OF INTERROGATORIES’ TO THE DEFENDANT, D NAME</w:t>
-      </w:r>
-    </w:p>
-    <w:p>
-      <w:pPr>
-        <w:pStyle w:val="NoSpacing"/>
-        <w:spacing w:line="276" w:lineRule="auto"/>
-      </w:pPr>
-      <w:r>
-        <w:tab/>
-        <w:t xml:space="preserve">The Plaintiff, P NAME, propounds the following interrogatories to Defendant, D NAME, to be answered fully and separately under oath, pursuant to Rule 33 of the Massachusetts Rules of Civil Procedure. </w:t>
+        <w:t xml:space="preserve">PLAINTIFF, </w:t>
+      </w:r>
+      <w:r>
+        <w:rPr>
+          <w:b/>
+          <w:u w:val="single"/>
+        </w:rPr>
+        <w:fldChar w:fldCharType="begin"/>
+      </w:r>
+      <w:r>
+        <w:rPr>
+          <w:b/>
+          <w:u w:val="single"/>
+        </w:rPr>
+        <w:instrText xml:space="preserve"> MERGEFIELD pname </w:instrText>
+      </w:r>
+      <w:r>
+        <w:rPr>
+          <w:b/>
+          <w:u w:val="single"/>
+        </w:rPr>
+        <w:fldChar w:fldCharType="separate"/>
+      </w:r>
+      <w:r>
+        <w:rPr>
+          <w:b/>
+          <w:noProof/>
+          <w:u w:val="single"/>
+        </w:rPr>
+        <w:t>«pname»</w:t>
+      </w:r>
+      <w:r>
+        <w:rPr>
+          <w:b/>
+          <w:u w:val="single"/>
+        </w:rPr>
+        <w:fldChar w:fldCharType="end"/>
+      </w:r>
+      <w:r>
+        <w:rPr>
+          <w:b/>
+          <w:u w:val="single"/>
+        </w:rPr>
+        <w:t xml:space="preserve">’S FIRST SET OF INTERROGATORIES’ TO THE DEFENDANT, </w:t>
+      </w:r>
+      <w:r>
+        <w:rPr>
+          <w:b/>
+          <w:u w:val="single"/>
+        </w:rPr>
+        <w:fldChar w:fldCharType="begin"/>
+      </w:r>
+      <w:r>
+        <w:rPr>
+          <w:b/>
+          <w:u w:val="single"/>
+        </w:rPr>
+        <w:instrText xml:space="preserve"> MERGEFIELD dname </w:instrText>
+      </w:r>
+      <w:r>
+        <w:rPr>
+          <w:b/>
+          <w:u w:val="single"/>
+        </w:rPr>
+        <w:fldChar w:fldCharType="separate"/>
+      </w:r>
+      <w:r>
+        <w:rPr>
+          <w:b/>
+          <w:noProof/>
+          <w:u w:val="single"/>
+        </w:rPr>
+        <w:t>«dname»</w:t>
+      </w:r>
+      <w:r>
+        <w:rPr>
+          <w:b/>
+          <w:u w:val="single"/>
+        </w:rPr>
+        <w:fldChar w:fldCharType="end"/>
+      </w:r>
+    </w:p>
+    <w:p>
+      <w:pPr>
+        <w:pStyle w:val="NoSpacing"/>
+        <w:spacing w:line="276" w:lineRule="auto"/>
+      </w:pPr>
+      <w:r>
+        <w:tab/>
+        <w:t xml:space="preserve">The Plaintiff, </w:t>
+      </w:r>
+      <w:fldSimple w:instr=" MERGEFIELD pname ">
+        <w:r>
+          <w:rPr>
+            <w:noProof/>
+          </w:rPr>
+          <w:t>«pname»</w:t>
+        </w:r>
+      </w:fldSimple>
+      <w:r>
+        <w:t>, propounds the following interrogatories to Defendant</w:t>
+      </w:r>
+      <w:r>
+        <w:t xml:space="preserve">, </w:t>
+      </w:r>
+      <w:fldSimple w:instr=" MERGEFIELD dname ">
+        <w:r>
+          <w:rPr>
+            <w:noProof/>
+          </w:rPr>
+          <w:t>«dname»</w:t>
+        </w:r>
+      </w:fldSimple>
+      <w:r>
+        <w:t xml:space="preserve">, to be answered fully and separately under oath, pursuant to Rule 33 of the Massachusetts Rules of Civil Procedure. </w:t>
       </w:r>
     </w:p>
     <w:p>
@@ -1389,7 +1520,18 @@
         <w:spacing w:line="276" w:lineRule="auto"/>
       </w:pPr>
       <w:r>
-        <w:t xml:space="preserve">As used herein, the term “You” and/or “Defendant” shall refer to the Defendant, D NAME, and/ or his representatives, agents and/or officials. </w:t>
+        <w:t xml:space="preserve">As used herein, the term “You” and/or “Defendant” shall refer to the Defendant, </w:t>
+      </w:r>
+      <w:fldSimple w:instr=" MERGEFIELD dname ">
+        <w:r>
+          <w:rPr>
+            <w:noProof/>
+          </w:rPr>
+          <w:t>«dname»</w:t>
+        </w:r>
+      </w:fldSimple>
+      <w:r>
+        <w:t xml:space="preserve">, and/ or his representatives, agents and/or officials. </w:t>
       </w:r>
     </w:p>
     <w:p>
@@ -1402,7 +1544,29 @@
         <w:spacing w:line="276" w:lineRule="auto"/>
       </w:pPr>
       <w:r>
-        <w:t xml:space="preserve">As used herein, the term “subject incident” or “accident” shall refer to the incident that occurred on or about {date}, as more specifically set forth in the Plaintiff’s Complaint. </w:t>
+        <w:t>As used herein, the term “subject incident” or “accident” shall refer to the inc</w:t>
+      </w:r>
+      <w:r>
+        <w:t>ident that occurred on or about</w:t>
+      </w:r>
+      <w:bookmarkStart w:id="0" w:name="_GoBack"/>
+      <w:bookmarkEnd w:id="0"/>
+      <w:r>
+        <w:t xml:space="preserve"> </w:t>
+      </w:r>
+      <w:fldSimple w:instr=" MERGEFIELD dateofaccident ">
+        <w:r>
+          <w:rPr>
+            <w:noProof/>
+          </w:rPr>
+          <w:t>«dateofaccident»</w:t>
+        </w:r>
+      </w:fldSimple>
+      <w:r>
+        <w:t xml:space="preserve"> </w:t>
+      </w:r>
+      <w:r>
+        <w:t xml:space="preserve">, as more specifically set forth in the Plaintiff’s Complaint. </w:t>
       </w:r>
     </w:p>
     <w:p>
@@ -2938,62 +3102,79 @@
         <w:pStyle w:val="NoSpacing"/>
         <w:ind w:left="5760"/>
       </w:pPr>
-      <w:r>
-        <w:t>{P NAME}</w:t>
-      </w:r>
+      <w:fldSimple w:instr=" MERGEFIELD pname ">
+        <w:r>
+          <w:rPr>
+            <w:noProof/>
+          </w:rPr>
+          <w:t>«pname»</w:t>
+        </w:r>
+      </w:fldSimple>
     </w:p>
     <w:p>
       <w:pPr>
         <w:pStyle w:val="NoSpacing"/>
         <w:ind w:left="5760"/>
       </w:pPr>
+      <w:r>
+        <w:t>______________________</w:t>
+      </w:r>
     </w:p>
     <w:p>
       <w:pPr>
         <w:pStyle w:val="NoSpacing"/>
         <w:ind w:left="5760"/>
       </w:pPr>
-      <w:r>
-        <w:t>______________________</w:t>
-      </w:r>
+      <w:fldSimple w:instr=" MERGEFIELD pname ">
+        <w:r>
+          <w:rPr>
+            <w:noProof/>
+          </w:rPr>
+          <w:t>«pname»</w:t>
+        </w:r>
+      </w:fldSimple>
     </w:p>
     <w:p>
       <w:pPr>
         <w:pStyle w:val="NoSpacing"/>
         <w:ind w:left="5760"/>
       </w:pPr>
-      <w:r>
-        <w:t>{P NAME}</w:t>
-      </w:r>
+      <w:fldSimple w:instr=" MERGEFIELD pfulladdress ">
+        <w:r>
+          <w:rPr>
+            <w:noProof/>
+          </w:rPr>
+          <w:t>«pfulladdress»</w:t>
+        </w:r>
+      </w:fldSimple>
     </w:p>
     <w:p>
       <w:pPr>
         <w:pStyle w:val="NoSpacing"/>
         <w:ind w:left="5760"/>
       </w:pPr>
-      <w:r>
-        <w:t>{P NAME ADDRESS}</w:t>
-      </w:r>
-    </w:p>
-    <w:p>
-      <w:pPr>
-        <w:pStyle w:val="NoSpacing"/>
-        <w:ind w:left="5760"/>
-      </w:pPr>
-      <w:r>
-        <w:t xml:space="preserve">{P NAME PHONE NUMBER} </w:t>
-      </w:r>
-    </w:p>
-    <w:p>
-      <w:pPr>
-        <w:pStyle w:val="NoSpacing"/>
-        <w:ind w:left="5760"/>
-      </w:pPr>
-      <w:r>
-        <w:t>{P NAME EMAIL}</w:t>
-      </w:r>
-    </w:p>
-    <w:p/>
+      <w:fldSimple w:instr=" MERGEFIELD pphoneno ">
+        <w:r>
+          <w:rPr>
+            <w:noProof/>
+          </w:rPr>
+          <w:t>«pphoneno»</w:t>
+        </w:r>
+      </w:fldSimple>
+    </w:p>
+    <w:p>
+      <w:pPr>
+        <w:ind w:left="5040" w:firstLine="720"/>
+      </w:pPr>
+      <w:fldSimple w:instr=" MERGEFIELD pemail ">
+        <w:r>
+          <w:rPr>
+            <w:noProof/>
+          </w:rPr>
+          <w:t>«pemail»</w:t>
+        </w:r>
+      </w:fldSimple>
+    </w:p>
     <w:sectPr>
       <w:pgSz w:w="12240" w:h="15840"/>
       <w:pgMar w:top="1440" w:right="1440" w:bottom="1440" w:left="1440" w:header="720" w:footer="720" w:gutter="0"/>

</xml_diff>